<commit_message>
Updated the help document and removed icon from the project
</commit_message>
<xml_diff>
--- a/Using the library to generate the html reports.docx
+++ b/Using the library to generate the html reports.docx
@@ -19,35 +19,41 @@
           <w:numId w:val="1"/>
         </w:numPr>
       </w:pPr>
+      <w:r>
+        <w:t>Add the attribute “</w:t>
+      </w:r>
+      <w:proofErr w:type="spellStart"/>
+      <w:r>
+        <w:t>ReportDisplay</w:t>
+      </w:r>
+      <w:proofErr w:type="spellEnd"/>
+      <w:r>
+        <w:t>” for your properties in the class. Mention the text to be displayed in the report against the property.</w:t>
+      </w:r>
+    </w:p>
+    <w:p>
+      <w:pPr>
+        <w:pStyle w:val="ListParagraph"/>
+      </w:pPr>
+      <w:r>
+        <w:t xml:space="preserve">NOTE: </w:t>
+      </w:r>
+    </w:p>
+    <w:p>
+      <w:pPr>
+        <w:pStyle w:val="ListParagraph"/>
+        <w:rPr>
+          <w:i/>
+        </w:rPr>
+      </w:pPr>
+      <w:r>
+        <w:rPr>
+          <w:i/>
+        </w:rPr>
+        <w:t xml:space="preserve">Only the properties with this attribute will be displayed in the report. </w:t>
+      </w:r>
       <w:bookmarkStart w:id="0" w:name="_GoBack"/>
       <w:bookmarkEnd w:id="0"/>
-      <w:r>
-        <w:t>Add the attribute “</w:t>
-      </w:r>
-      <w:proofErr w:type="spellStart"/>
-      <w:r>
-        <w:t>ReportDisplay</w:t>
-      </w:r>
-      <w:proofErr w:type="spellEnd"/>
-      <w:r>
-        <w:t>” for your properties in the class. Mention the text to be displayed in the report against the property.</w:t>
-      </w:r>
-    </w:p>
-    <w:p>
-      <w:pPr>
-        <w:pStyle w:val="ListParagraph"/>
-      </w:pPr>
-      <w:r>
-        <w:t xml:space="preserve">NOTE: </w:t>
-      </w:r>
-    </w:p>
-    <w:p>
-      <w:pPr>
-        <w:pStyle w:val="ListParagraph"/>
-      </w:pPr>
-      <w:r>
-        <w:t xml:space="preserve">Only the properties with this attribute will be displayed in the report. </w:t>
-      </w:r>
     </w:p>
     <w:p>
       <w:r>
@@ -220,11 +226,12 @@
         <w:rPr>
           <w:noProof/>
         </w:rPr>
+        <w:lastRenderedPageBreak/>
         <w:drawing>
           <wp:inline distT="0" distB="0" distL="0" distR="0">
-            <wp:extent cx="5934710" cy="1535430"/>
-            <wp:effectExtent l="0" t="0" r="8890" b="7620"/>
-            <wp:docPr id="14" name="Picture 14"/>
+            <wp:extent cx="5943600" cy="1552575"/>
+            <wp:effectExtent l="0" t="0" r="0" b="9525"/>
+            <wp:docPr id="1" name="Picture 1"/>
             <wp:cNvGraphicFramePr>
               <a:graphicFrameLocks xmlns:a="http://schemas.openxmlformats.org/drawingml/2006/main" noChangeAspect="1"/>
             </wp:cNvGraphicFramePr>
@@ -232,7 +239,7 @@
               <a:graphicData uri="http://schemas.openxmlformats.org/drawingml/2006/picture">
                 <pic:pic xmlns:pic="http://schemas.openxmlformats.org/drawingml/2006/picture">
                   <pic:nvPicPr>
-                    <pic:cNvPr id="0" name="Picture 2"/>
+                    <pic:cNvPr id="0" name="Picture 1"/>
                     <pic:cNvPicPr>
                       <a:picLocks noChangeAspect="1" noChangeArrowheads="1"/>
                     </pic:cNvPicPr>
@@ -253,7 +260,7 @@
                   <pic:spPr bwMode="auto">
                     <a:xfrm>
                       <a:off x="0" y="0"/>
-                      <a:ext cx="5934710" cy="1535430"/>
+                      <a:ext cx="5943600" cy="1552575"/>
                     </a:xfrm>
                     <a:prstGeom prst="rect">
                       <a:avLst/>

</xml_diff>

<commit_message>
Updated the solution for one of the runtime exception - unable to find the HtmlReport.xslt file.
</commit_message>
<xml_diff>
--- a/Using the library to generate the html reports.docx
+++ b/Using the library to generate the html reports.docx
@@ -30,6 +30,8 @@
       <w:r>
         <w:t>” for your properties in the class. Mention the text to be displayed in the report against the property.</w:t>
       </w:r>
+      <w:bookmarkStart w:id="0" w:name="_GoBack"/>
+      <w:bookmarkEnd w:id="0"/>
     </w:p>
     <w:p>
       <w:pPr>
@@ -43,17 +45,17 @@
       <w:pPr>
         <w:pStyle w:val="ListParagraph"/>
         <w:rPr>
+          <w:b/>
           <w:i/>
         </w:rPr>
       </w:pPr>
       <w:r>
         <w:rPr>
+          <w:b/>
           <w:i/>
         </w:rPr>
         <w:t xml:space="preserve">Only the properties with this attribute will be displayed in the report. </w:t>
       </w:r>
-      <w:bookmarkStart w:id="0" w:name="_GoBack"/>
-      <w:bookmarkEnd w:id="0"/>
     </w:p>
     <w:p>
       <w:r>
@@ -355,6 +357,115 @@
       </w:pPr>
       <w:r>
         <w:t>Save the string in a file with the name and location you want. Your report is ready.</w:t>
+      </w:r>
+    </w:p>
+    <w:p>
+      <w:pPr>
+        <w:pStyle w:val="ListParagraph"/>
+        <w:pBdr>
+          <w:bottom w:val="single" w:sz="6" w:space="1" w:color="auto"/>
+        </w:pBdr>
+        <w:ind w:left="90"/>
+      </w:pPr>
+    </w:p>
+    <w:p>
+      <w:pPr>
+        <w:pStyle w:val="ListParagraph"/>
+        <w:pBdr>
+          <w:bottom w:val="single" w:sz="6" w:space="1" w:color="auto"/>
+        </w:pBdr>
+        <w:ind w:left="90"/>
+      </w:pPr>
+      <w:r>
+        <w:t xml:space="preserve">NOTE: Please ensure that the properties “Build and Copy </w:t>
+      </w:r>
+      <w:proofErr w:type="gramStart"/>
+      <w:r>
+        <w:t>To</w:t>
+      </w:r>
+      <w:proofErr w:type="gramEnd"/>
+      <w:r>
+        <w:t xml:space="preserve"> Output Directory” of the template file “</w:t>
+      </w:r>
+      <w:proofErr w:type="spellStart"/>
+      <w:r>
+        <w:t>HtmlReport.xslt</w:t>
+      </w:r>
+      <w:proofErr w:type="spellEnd"/>
+      <w:r>
+        <w:t>” to the values as shown below.</w:t>
+      </w:r>
+    </w:p>
+    <w:p>
+      <w:pPr>
+        <w:pStyle w:val="ListParagraph"/>
+        <w:pBdr>
+          <w:bottom w:val="single" w:sz="6" w:space="1" w:color="auto"/>
+        </w:pBdr>
+        <w:ind w:left="90"/>
+      </w:pPr>
+    </w:p>
+    <w:p>
+      <w:pPr>
+        <w:pStyle w:val="ListParagraph"/>
+        <w:pBdr>
+          <w:bottom w:val="single" w:sz="6" w:space="1" w:color="auto"/>
+        </w:pBdr>
+        <w:ind w:left="90"/>
+      </w:pPr>
+      <w:r>
+        <w:rPr>
+          <w:noProof/>
+        </w:rPr>
+        <w:lastRenderedPageBreak/>
+        <w:drawing>
+          <wp:inline distT="0" distB="0" distL="0" distR="0">
+            <wp:extent cx="4545965" cy="5589905"/>
+            <wp:effectExtent l="0" t="0" r="6985" b="0"/>
+            <wp:docPr id="2" name="Picture 2"/>
+            <wp:cNvGraphicFramePr>
+              <a:graphicFrameLocks xmlns:a="http://schemas.openxmlformats.org/drawingml/2006/main" noChangeAspect="1"/>
+            </wp:cNvGraphicFramePr>
+            <a:graphic xmlns:a="http://schemas.openxmlformats.org/drawingml/2006/main">
+              <a:graphicData uri="http://schemas.openxmlformats.org/drawingml/2006/picture">
+                <pic:pic xmlns:pic="http://schemas.openxmlformats.org/drawingml/2006/picture">
+                  <pic:nvPicPr>
+                    <pic:cNvPr id="0" name="Picture 1"/>
+                    <pic:cNvPicPr>
+                      <a:picLocks noChangeAspect="1" noChangeArrowheads="1"/>
+                    </pic:cNvPicPr>
+                  </pic:nvPicPr>
+                  <pic:blipFill>
+                    <a:blip r:embed="rId10">
+                      <a:extLst>
+                        <a:ext uri="{28A0092B-C50C-407E-A947-70E740481C1C}">
+                          <a14:useLocalDpi xmlns:a14="http://schemas.microsoft.com/office/drawing/2010/main" val="0"/>
+                        </a:ext>
+                      </a:extLst>
+                    </a:blip>
+                    <a:srcRect/>
+                    <a:stretch>
+                      <a:fillRect/>
+                    </a:stretch>
+                  </pic:blipFill>
+                  <pic:spPr bwMode="auto">
+                    <a:xfrm>
+                      <a:off x="0" y="0"/>
+                      <a:ext cx="4545965" cy="5589905"/>
+                    </a:xfrm>
+                    <a:prstGeom prst="rect">
+                      <a:avLst/>
+                    </a:prstGeom>
+                    <a:noFill/>
+                    <a:ln>
+                      <a:noFill/>
+                    </a:ln>
+                  </pic:spPr>
+                </pic:pic>
+              </a:graphicData>
+            </a:graphic>
+          </wp:inline>
+        </w:drawing>
       </w:r>
     </w:p>
     <w:sectPr>

</xml_diff>